<commit_message>
Reduced memory usage by implementing burnin.
</commit_message>
<xml_diff>
--- a/raw_data/read_lincoln14.docx
+++ b/raw_data/read_lincoln14.docx
@@ -2550,7 +2550,7 @@
     </w:lvl>
   </w:abstractNum>
   <w:abstractNum w:abstractNumId="990">
-    <w:nsid w:val="6e7b7674"/>
+    <w:nsid w:val="18236bc4"/>
     <w:multiLevelType w:val="multilevel"/>
     <w:lvl w:ilvl="0">
       <w:numFmt w:val="bullet"/>
@@ -2631,7 +2631,7 @@
     </w:lvl>
   </w:abstractNum>
   <w:abstractNum w:abstractNumId="991">
-    <w:nsid w:val="4e3ae669"/>
+    <w:nsid w:val="bfda16f4"/>
     <w:multiLevelType w:val="multilevel"/>
     <w:lvl w:ilvl="0">
       <w:numFmt w:val="bullet"/>

</xml_diff>

<commit_message>
Good fit of all sites with basal area and new vernalisation model.
</commit_message>
<xml_diff>
--- a/raw_data/read_lincoln14.docx
+++ b/raw_data/read_lincoln14.docx
@@ -2550,7 +2550,7 @@
     </w:lvl>
   </w:abstractNum>
   <w:abstractNum w:abstractNumId="990">
-    <w:nsid w:val="18236bc4"/>
+    <w:nsid w:val="143acf0d"/>
     <w:multiLevelType w:val="multilevel"/>
     <w:lvl w:ilvl="0">
       <w:numFmt w:val="bullet"/>
@@ -2631,7 +2631,7 @@
     </w:lvl>
   </w:abstractNum>
   <w:abstractNum w:abstractNumId="991">
-    <w:nsid w:val="bfda16f4"/>
+    <w:nsid w:val="3b247c6b"/>
     <w:multiLevelType w:val="multilevel"/>
     <w:lvl w:ilvl="0">
       <w:numFmt w:val="bullet"/>

</xml_diff>